<commit_message>
Improvements: JavaDocs Refactoring Manual updated with Env Prep
</commit_message>
<xml_diff>
--- a/year_2020/config/Manual.docx
+++ b/year_2020/config/Manual.docx
@@ -3,10 +3,419 @@
 <w:document xmlns:wpc="http://schemas.microsoft.com/office/word/2010/wordprocessingCanvas" xmlns:cx="http://schemas.microsoft.com/office/drawing/2014/chartex" xmlns:cx1="http://schemas.microsoft.com/office/drawing/2015/9/8/chartex" xmlns:cx2="http://schemas.microsoft.com/office/drawing/2015/10/21/chartex" xmlns:cx3="http://schemas.microsoft.com/office/drawing/2016/5/9/chartex" xmlns:cx4="http://schemas.microsoft.com/office/drawing/2016/5/10/chartex" xmlns:cx5="http://schemas.microsoft.com/office/drawing/2016/5/11/chartex" xmlns:cx6="http://schemas.microsoft.com/office/drawing/2016/5/12/chartex" xmlns:cx7="http://schemas.microsoft.com/office/drawing/2016/5/13/chartex" xmlns:cx8="http://schemas.microsoft.com/office/drawing/2016/5/14/chartex" xmlns:mc="http://schemas.openxmlformats.org/markup-compatibility/2006" xmlns:aink="http://schemas.microsoft.com/office/drawing/2016/ink" xmlns:am3d="http://schemas.microsoft.com/office/drawing/2017/model3d" xmlns:o="urn:schemas-microsoft-com:office:office" xmlns:r="http://schemas.openxmlformats.org/officeDocument/2006/relationships" xmlns:m="http://schemas.openxmlformats.org/officeDocument/2006/math" xmlns:v="urn:schemas-microsoft-com:vml" xmlns:wp14="http://schemas.microsoft.com/office/word/2010/wordprocessingDrawing" xmlns:wp="http://schemas.openxmlformats.org/drawingml/2006/wordprocessingDrawing" xmlns:w10="urn:schemas-microsoft-com:office:word" xmlns:w="http://schemas.openxmlformats.org/wordprocessingml/2006/main" xmlns:w14="http://schemas.microsoft.com/office/word/2010/wordml" xmlns:w15="http://schemas.microsoft.com/office/word/2012/wordml" xmlns:w16cex="http://schemas.microsoft.com/office/word/2018/wordml/cex" xmlns:w16cid="http://schemas.microsoft.com/office/word/2016/wordml/cid" xmlns:w16="http://schemas.microsoft.com/office/word/2018/wordml" xmlns:w16se="http://schemas.microsoft.com/office/word/2015/wordml/symex" xmlns:wpg="http://schemas.microsoft.com/office/word/2010/wordprocessingGroup" xmlns:wpi="http://schemas.microsoft.com/office/word/2010/wordprocessingInk" xmlns:wne="http://schemas.microsoft.com/office/word/2006/wordml" xmlns:wps="http://schemas.microsoft.com/office/word/2010/wordprocessingShape" mc:Ignorable="w14 w15 w16se w16cid w16 w16cex wp14">
   <w:body>
     <w:p>
-      <w:r>
+      <w:pPr>
+        <w:pStyle w:val="Heading1"/>
+      </w:pPr>
+      <w:r>
+        <w:t>Environment preparation</w:t>
+      </w:r>
+      <w:r>
+        <w:t>:</w:t>
+      </w:r>
+    </w:p>
+    <w:p>
+      <w:pPr>
+        <w:pStyle w:val="ListParagraph"/>
+        <w:numPr>
+          <w:ilvl w:val="0"/>
+          <w:numId w:val="2"/>
+        </w:numPr>
+      </w:pPr>
+      <w:r>
+        <w:t>Download IntelliJ IDEA Community edition from</w:t>
+      </w:r>
+      <w:r>
+        <w:t xml:space="preserve">: </w:t>
+      </w:r>
+      <w:hyperlink r:id="rId5" w:history="1">
+        <w:r>
+          <w:rPr>
+            <w:rStyle w:val="Hyperlink"/>
+          </w:rPr>
+          <w:t>https://www.jetbrains.com/idea/download/#section=windows</w:t>
+        </w:r>
+      </w:hyperlink>
+      <w:r>
+        <w:t xml:space="preserve"> </w:t>
+      </w:r>
+    </w:p>
+    <w:p>
+      <w:pPr>
+        <w:pStyle w:val="ListParagraph"/>
+      </w:pPr>
+      <w:r>
+        <w:t xml:space="preserve">and install </w:t>
+      </w:r>
+      <w:r>
+        <w:t xml:space="preserve">it </w:t>
+      </w:r>
+      <w:r>
+        <w:t>on your PC</w:t>
+      </w:r>
+    </w:p>
+    <w:p>
+      <w:pPr>
+        <w:pStyle w:val="ListParagraph"/>
+        <w:numPr>
+          <w:ilvl w:val="0"/>
+          <w:numId w:val="2"/>
+        </w:numPr>
+      </w:pPr>
+      <w:r>
+        <w:t xml:space="preserve">Clone </w:t>
+      </w:r>
+      <w:r>
+        <w:t xml:space="preserve">framework </w:t>
+      </w:r>
+      <w:r>
+        <w:t>repo</w:t>
+      </w:r>
+      <w:r>
+        <w:t>sitory</w:t>
+      </w:r>
+      <w:r>
+        <w:t xml:space="preserve"> from Git</w:t>
+      </w:r>
+      <w:r>
+        <w:t xml:space="preserve"> by HHTPS</w:t>
+      </w:r>
+      <w:r>
+        <w:t xml:space="preserve"> using </w:t>
+      </w:r>
+      <w:r>
+        <w:t>IntelliJ IDEA</w:t>
+      </w:r>
+      <w:r>
+        <w:t>:</w:t>
+      </w:r>
+    </w:p>
+    <w:p>
+      <w:pPr>
+        <w:pStyle w:val="ListParagraph"/>
+      </w:pPr>
+      <w:r>
+        <w:t>(VCS</w:t>
+      </w:r>
+      <w:r>
+        <w:t xml:space="preserve"> </w:t>
+      </w:r>
+      <w:r>
+        <w:sym w:font="Wingdings" w:char="F0E0"/>
+      </w:r>
+      <w:r>
+        <w:t xml:space="preserve"> </w:t>
+      </w:r>
+      <w:r>
+        <w:t>Git</w:t>
+      </w:r>
+      <w:r>
+        <w:t xml:space="preserve"> </w:t>
+      </w:r>
+      <w:r>
+        <w:sym w:font="Wingdings" w:char="F0E0"/>
+      </w:r>
+      <w:r>
+        <w:t xml:space="preserve"> </w:t>
+      </w:r>
+      <w:r>
+        <w:t>Clone)</w:t>
+      </w:r>
+    </w:p>
+    <w:p>
+      <w:pPr>
+        <w:pStyle w:val="ListParagraph"/>
+      </w:pPr>
+      <w:r>
+        <w:rPr>
+          <w:noProof/>
+        </w:rPr>
+        <w:drawing>
+          <wp:inline distT="0" distB="0" distL="0" distR="0" wp14:anchorId="05FD35A8" wp14:editId="387F4EB3">
+            <wp:extent cx="6152515" cy="2423160"/>
+            <wp:effectExtent l="0" t="0" r="635" b="0"/>
+            <wp:docPr id="3" name="Picture 3"/>
+            <wp:cNvGraphicFramePr>
+              <a:graphicFrameLocks xmlns:a="http://schemas.openxmlformats.org/drawingml/2006/main" noChangeAspect="1"/>
+            </wp:cNvGraphicFramePr>
+            <a:graphic xmlns:a="http://schemas.openxmlformats.org/drawingml/2006/main">
+              <a:graphicData uri="http://schemas.openxmlformats.org/drawingml/2006/picture">
+                <pic:pic xmlns:pic="http://schemas.openxmlformats.org/drawingml/2006/picture">
+                  <pic:nvPicPr>
+                    <pic:cNvPr id="1" name=""/>
+                    <pic:cNvPicPr/>
+                  </pic:nvPicPr>
+                  <pic:blipFill>
+                    <a:blip r:embed="rId6"/>
+                    <a:stretch>
+                      <a:fillRect/>
+                    </a:stretch>
+                  </pic:blipFill>
+                  <pic:spPr>
+                    <a:xfrm>
+                      <a:off x="0" y="0"/>
+                      <a:ext cx="6152515" cy="2423160"/>
+                    </a:xfrm>
+                    <a:prstGeom prst="rect">
+                      <a:avLst/>
+                    </a:prstGeom>
+                  </pic:spPr>
+                </pic:pic>
+              </a:graphicData>
+            </a:graphic>
+          </wp:inline>
+        </w:drawing>
+      </w:r>
+    </w:p>
+    <w:p>
+      <w:pPr>
+        <w:pStyle w:val="ListParagraph"/>
+      </w:pPr>
+      <w:r>
+        <w:rPr>
+          <w:noProof/>
+        </w:rPr>
+        <w:drawing>
+          <wp:inline distT="0" distB="0" distL="0" distR="0" wp14:anchorId="47DC0AAB" wp14:editId="5F920F5F">
+            <wp:extent cx="5676900" cy="1476375"/>
+            <wp:effectExtent l="0" t="0" r="0" b="9525"/>
+            <wp:docPr id="2" name="Picture 2"/>
+            <wp:cNvGraphicFramePr>
+              <a:graphicFrameLocks xmlns:a="http://schemas.openxmlformats.org/drawingml/2006/main" noChangeAspect="1"/>
+            </wp:cNvGraphicFramePr>
+            <a:graphic xmlns:a="http://schemas.openxmlformats.org/drawingml/2006/main">
+              <a:graphicData uri="http://schemas.openxmlformats.org/drawingml/2006/picture">
+                <pic:pic xmlns:pic="http://schemas.openxmlformats.org/drawingml/2006/picture">
+                  <pic:nvPicPr>
+                    <pic:cNvPr id="1" name=""/>
+                    <pic:cNvPicPr/>
+                  </pic:nvPicPr>
+                  <pic:blipFill>
+                    <a:blip r:embed="rId7"/>
+                    <a:stretch>
+                      <a:fillRect/>
+                    </a:stretch>
+                  </pic:blipFill>
+                  <pic:spPr>
+                    <a:xfrm>
+                      <a:off x="0" y="0"/>
+                      <a:ext cx="5676900" cy="1476375"/>
+                    </a:xfrm>
+                    <a:prstGeom prst="rect">
+                      <a:avLst/>
+                    </a:prstGeom>
+                  </pic:spPr>
+                </pic:pic>
+              </a:graphicData>
+            </a:graphic>
+          </wp:inline>
+        </w:drawing>
+      </w:r>
+    </w:p>
+    <w:p>
+      <w:pPr>
+        <w:pStyle w:val="ListParagraph"/>
+        <w:numPr>
+          <w:ilvl w:val="0"/>
+          <w:numId w:val="2"/>
+        </w:numPr>
+        <w:ind w:left="1080"/>
+      </w:pPr>
+      <w:r>
+        <w:t>Define pom file path for Maven:</w:t>
+      </w:r>
+    </w:p>
+    <w:p>
+      <w:pPr>
+        <w:pStyle w:val="ListParagraph"/>
+        <w:ind w:left="1080"/>
+      </w:pPr>
+      <w:r>
+        <w:rPr>
+          <w:noProof/>
+        </w:rPr>
+        <w:drawing>
+          <wp:inline distT="0" distB="0" distL="0" distR="0" wp14:anchorId="371C33DC" wp14:editId="7D509784">
+            <wp:extent cx="2651760" cy="3593592"/>
+            <wp:effectExtent l="0" t="0" r="0" b="6985"/>
+            <wp:docPr id="4" name="Picture 4"/>
+            <wp:cNvGraphicFramePr>
+              <a:graphicFrameLocks xmlns:a="http://schemas.openxmlformats.org/drawingml/2006/main" noChangeAspect="1"/>
+            </wp:cNvGraphicFramePr>
+            <a:graphic xmlns:a="http://schemas.openxmlformats.org/drawingml/2006/main">
+              <a:graphicData uri="http://schemas.openxmlformats.org/drawingml/2006/picture">
+                <pic:pic xmlns:pic="http://schemas.openxmlformats.org/drawingml/2006/picture">
+                  <pic:nvPicPr>
+                    <pic:cNvPr id="1" name=""/>
+                    <pic:cNvPicPr/>
+                  </pic:nvPicPr>
+                  <pic:blipFill>
+                    <a:blip r:embed="rId8"/>
+                    <a:stretch>
+                      <a:fillRect/>
+                    </a:stretch>
+                  </pic:blipFill>
+                  <pic:spPr>
+                    <a:xfrm>
+                      <a:off x="0" y="0"/>
+                      <a:ext cx="2651760" cy="3593592"/>
+                    </a:xfrm>
+                    <a:prstGeom prst="rect">
+                      <a:avLst/>
+                    </a:prstGeom>
+                  </pic:spPr>
+                </pic:pic>
+              </a:graphicData>
+            </a:graphic>
+          </wp:inline>
+        </w:drawing>
+      </w:r>
+    </w:p>
+    <w:p>
+      <w:pPr>
+        <w:pStyle w:val="ListParagraph"/>
+        <w:numPr>
+          <w:ilvl w:val="0"/>
+          <w:numId w:val="2"/>
+        </w:numPr>
+      </w:pPr>
+      <w:r>
+        <w:t>Set up SDK:</w:t>
+      </w:r>
+    </w:p>
+    <w:p>
+      <w:pPr>
+        <w:pStyle w:val="ListParagraph"/>
+      </w:pPr>
+      <w:r>
+        <w:rPr>
+          <w:noProof/>
+        </w:rPr>
+        <w:lastRenderedPageBreak/>
+        <w:drawing>
+          <wp:inline distT="0" distB="0" distL="0" distR="0" wp14:anchorId="20BE246F" wp14:editId="443D436D">
+            <wp:extent cx="6309360" cy="3154680"/>
+            <wp:effectExtent l="0" t="0" r="0" b="7620"/>
+            <wp:docPr id="5" name="Picture 5"/>
+            <wp:cNvGraphicFramePr>
+              <a:graphicFrameLocks xmlns:a="http://schemas.openxmlformats.org/drawingml/2006/main" noChangeAspect="1"/>
+            </wp:cNvGraphicFramePr>
+            <a:graphic xmlns:a="http://schemas.openxmlformats.org/drawingml/2006/main">
+              <a:graphicData uri="http://schemas.openxmlformats.org/drawingml/2006/picture">
+                <pic:pic xmlns:pic="http://schemas.openxmlformats.org/drawingml/2006/picture">
+                  <pic:nvPicPr>
+                    <pic:cNvPr id="1" name=""/>
+                    <pic:cNvPicPr/>
+                  </pic:nvPicPr>
+                  <pic:blipFill>
+                    <a:blip r:embed="rId9"/>
+                    <a:stretch>
+                      <a:fillRect/>
+                    </a:stretch>
+                  </pic:blipFill>
+                  <pic:spPr>
+                    <a:xfrm>
+                      <a:off x="0" y="0"/>
+                      <a:ext cx="6309360" cy="3154680"/>
+                    </a:xfrm>
+                    <a:prstGeom prst="rect">
+                      <a:avLst/>
+                    </a:prstGeom>
+                  </pic:spPr>
+                </pic:pic>
+              </a:graphicData>
+            </a:graphic>
+          </wp:inline>
+        </w:drawing>
+      </w:r>
+    </w:p>
+    <w:p>
+      <w:pPr>
+        <w:pStyle w:val="ListParagraph"/>
+        <w:numPr>
+          <w:ilvl w:val="0"/>
+          <w:numId w:val="2"/>
+        </w:numPr>
+      </w:pPr>
+      <w:r>
+        <w:t>And two plugins (Cucumber and Lombok):</w:t>
+      </w:r>
+    </w:p>
+    <w:p>
+      <w:pPr>
+        <w:pStyle w:val="ListParagraph"/>
+      </w:pPr>
+      <w:r>
+        <w:rPr>
+          <w:noProof/>
+        </w:rPr>
+        <w:drawing>
+          <wp:inline distT="0" distB="0" distL="0" distR="0" wp14:anchorId="7464CA6F" wp14:editId="6F87B525">
+            <wp:extent cx="5961888" cy="2221992"/>
+            <wp:effectExtent l="0" t="0" r="1270" b="6985"/>
+            <wp:docPr id="6" name="Picture 6"/>
+            <wp:cNvGraphicFramePr>
+              <a:graphicFrameLocks xmlns:a="http://schemas.openxmlformats.org/drawingml/2006/main" noChangeAspect="1"/>
+            </wp:cNvGraphicFramePr>
+            <a:graphic xmlns:a="http://schemas.openxmlformats.org/drawingml/2006/main">
+              <a:graphicData uri="http://schemas.openxmlformats.org/drawingml/2006/picture">
+                <pic:pic xmlns:pic="http://schemas.openxmlformats.org/drawingml/2006/picture">
+                  <pic:nvPicPr>
+                    <pic:cNvPr id="1" name=""/>
+                    <pic:cNvPicPr/>
+                  </pic:nvPicPr>
+                  <pic:blipFill>
+                    <a:blip r:embed="rId10"/>
+                    <a:stretch>
+                      <a:fillRect/>
+                    </a:stretch>
+                  </pic:blipFill>
+                  <pic:spPr>
+                    <a:xfrm>
+                      <a:off x="0" y="0"/>
+                      <a:ext cx="5961888" cy="2221992"/>
+                    </a:xfrm>
+                    <a:prstGeom prst="rect">
+                      <a:avLst/>
+                    </a:prstGeom>
+                  </pic:spPr>
+                </pic:pic>
+              </a:graphicData>
+            </a:graphic>
+          </wp:inline>
+        </w:drawing>
+      </w:r>
+    </w:p>
+    <w:p>
+      <w:pPr>
+        <w:pStyle w:val="ListParagraph"/>
+        <w:numPr>
+          <w:ilvl w:val="0"/>
+          <w:numId w:val="2"/>
+        </w:numPr>
+      </w:pPr>
+      <w:r>
+        <w:t>Environment preparation</w:t>
+      </w:r>
+      <w:r>
+        <w:t xml:space="preserve"> is ready.</w:t>
+      </w:r>
+    </w:p>
+    <w:p>
+      <w:r>
+        <w:br w:type="page"/>
+      </w:r>
+    </w:p>
+    <w:p>
+      <w:pPr>
+        <w:pStyle w:val="Heading1"/>
+      </w:pPr>
+      <w:bookmarkStart w:id="0" w:name="_GoBack"/>
+      <w:r>
+        <w:lastRenderedPageBreak/>
         <w:t>How to run tests using JUnit:</w:t>
       </w:r>
     </w:p>
+    <w:bookmarkEnd w:id="0"/>
     <w:p>
       <w:pPr>
         <w:pStyle w:val="ListParagraph"/>
@@ -31,7 +440,15 @@
         <w:t xml:space="preserve">Define browser as one of VM options. (example: </w:t>
       </w:r>
       <w:r>
-        <w:t>-Dbrowser=chrome</w:t>
+        <w:t>-</w:t>
+      </w:r>
+      <w:proofErr w:type="spellStart"/>
+      <w:r>
+        <w:t>Dbrowser</w:t>
+      </w:r>
+      <w:proofErr w:type="spellEnd"/>
+      <w:r>
+        <w:t>=chrome</w:t>
       </w:r>
       <w:r>
         <w:t>)</w:t>
@@ -49,21 +466,26 @@
         <w:t xml:space="preserve">If you want to run all tests </w:t>
       </w:r>
       <w:r>
-        <w:t>"-Dcucumber.options=src/test/resources --tags @Test"</w:t>
-      </w:r>
-      <w:r>
-        <w:t xml:space="preserve"> should be added in </w:t>
-      </w:r>
-      <w:r>
-        <w:t>VM options</w:t>
-      </w:r>
-      <w:r>
-        <w:t xml:space="preserve"> (by default only test with @run tag (specified in class Runner</w:t>
-      </w:r>
-      <w:bookmarkStart w:id="0" w:name="_GoBack"/>
-      <w:bookmarkEnd w:id="0"/>
-      <w:r>
-        <w:t>) will be executed)</w:t>
+        <w:t>"-</w:t>
+      </w:r>
+      <w:proofErr w:type="spellStart"/>
+      <w:r>
+        <w:t>Dcucumber.options</w:t>
+      </w:r>
+      <w:proofErr w:type="spellEnd"/>
+      <w:r>
+        <w:t>=</w:t>
+      </w:r>
+      <w:proofErr w:type="spellStart"/>
+      <w:r>
+        <w:t>src</w:t>
+      </w:r>
+      <w:proofErr w:type="spellEnd"/>
+      <w:r>
+        <w:t>/test/resources --tags @Test"</w:t>
+      </w:r>
+      <w:r>
+        <w:t xml:space="preserve"> should be added in VM options (by default only test with @run tag (specified in class Runner) will be executed)</w:t>
       </w:r>
     </w:p>
     <w:p>
@@ -87,7 +509,7 @@
                     <pic:cNvPicPr/>
                   </pic:nvPicPr>
                   <pic:blipFill rotWithShape="1">
-                    <a:blip r:embed="rId5"/>
+                    <a:blip r:embed="rId11"/>
                     <a:srcRect t="944" b="1"/>
                     <a:stretch/>
                   </pic:blipFill>
@@ -117,7 +539,7 @@
     </w:p>
     <w:sectPr>
       <w:pgSz w:w="12240" w:h="15840"/>
-      <w:pgMar w:top="1134" w:right="850" w:bottom="1134" w:left="1701" w:header="720" w:footer="720" w:gutter="0"/>
+      <w:pgMar w:top="720" w:right="720" w:bottom="720" w:left="720" w:header="720" w:footer="720" w:gutter="0"/>
       <w:cols w:space="720"/>
       <w:docGrid w:linePitch="360"/>
     </w:sectPr>
@@ -128,6 +550,95 @@
 <file path=word/numbering.xml><?xml version="1.0" encoding="utf-8"?>
 <w:numbering xmlns:wpc="http://schemas.microsoft.com/office/word/2010/wordprocessingCanvas" xmlns:cx="http://schemas.microsoft.com/office/drawing/2014/chartex" xmlns:cx1="http://schemas.microsoft.com/office/drawing/2015/9/8/chartex" xmlns:cx2="http://schemas.microsoft.com/office/drawing/2015/10/21/chartex" xmlns:cx3="http://schemas.microsoft.com/office/drawing/2016/5/9/chartex" xmlns:cx4="http://schemas.microsoft.com/office/drawing/2016/5/10/chartex" xmlns:cx5="http://schemas.microsoft.com/office/drawing/2016/5/11/chartex" xmlns:cx6="http://schemas.microsoft.com/office/drawing/2016/5/12/chartex" xmlns:cx7="http://schemas.microsoft.com/office/drawing/2016/5/13/chartex" xmlns:cx8="http://schemas.microsoft.com/office/drawing/2016/5/14/chartex" xmlns:mc="http://schemas.openxmlformats.org/markup-compatibility/2006" xmlns:aink="http://schemas.microsoft.com/office/drawing/2016/ink" xmlns:am3d="http://schemas.microsoft.com/office/drawing/2017/model3d" xmlns:o="urn:schemas-microsoft-com:office:office" xmlns:r="http://schemas.openxmlformats.org/officeDocument/2006/relationships" xmlns:m="http://schemas.openxmlformats.org/officeDocument/2006/math" xmlns:v="urn:schemas-microsoft-com:vml" xmlns:wp14="http://schemas.microsoft.com/office/word/2010/wordprocessingDrawing" xmlns:wp="http://schemas.openxmlformats.org/drawingml/2006/wordprocessingDrawing" xmlns:w10="urn:schemas-microsoft-com:office:word" xmlns:w="http://schemas.openxmlformats.org/wordprocessingml/2006/main" xmlns:w14="http://schemas.microsoft.com/office/word/2010/wordml" xmlns:w15="http://schemas.microsoft.com/office/word/2012/wordml" xmlns:w16cex="http://schemas.microsoft.com/office/word/2018/wordml/cex" xmlns:w16cid="http://schemas.microsoft.com/office/word/2016/wordml/cid" xmlns:w16="http://schemas.microsoft.com/office/word/2018/wordml" xmlns:w16se="http://schemas.microsoft.com/office/word/2015/wordml/symex" xmlns:wpg="http://schemas.microsoft.com/office/word/2010/wordprocessingGroup" xmlns:wpi="http://schemas.microsoft.com/office/word/2010/wordprocessingInk" xmlns:wne="http://schemas.microsoft.com/office/word/2006/wordml" xmlns:wps="http://schemas.microsoft.com/office/word/2010/wordprocessingShape" mc:Ignorable="w14 w15 w16se w16cid w16 w16cex wp14">
   <w:abstractNum w:abstractNumId="0" w15:restartNumberingAfterBreak="0">
+    <w:nsid w:val="45E2347B"/>
+    <w:multiLevelType w:val="hybridMultilevel"/>
+    <w:tmpl w:val="B934A138"/>
+    <w:lvl w:ilvl="0" w:tplc="0409000F">
+      <w:start w:val="1"/>
+      <w:numFmt w:val="decimal"/>
+      <w:lvlText w:val="%1."/>
+      <w:lvlJc w:val="left"/>
+      <w:pPr>
+        <w:ind w:left="720" w:hanging="360"/>
+      </w:pPr>
+      <w:rPr>
+        <w:rFonts w:hint="default"/>
+      </w:rPr>
+    </w:lvl>
+    <w:lvl w:ilvl="1" w:tplc="04090019" w:tentative="1">
+      <w:start w:val="1"/>
+      <w:numFmt w:val="lowerLetter"/>
+      <w:lvlText w:val="%2."/>
+      <w:lvlJc w:val="left"/>
+      <w:pPr>
+        <w:ind w:left="1440" w:hanging="360"/>
+      </w:pPr>
+    </w:lvl>
+    <w:lvl w:ilvl="2" w:tplc="0409001B" w:tentative="1">
+      <w:start w:val="1"/>
+      <w:numFmt w:val="lowerRoman"/>
+      <w:lvlText w:val="%3."/>
+      <w:lvlJc w:val="right"/>
+      <w:pPr>
+        <w:ind w:left="2160" w:hanging="180"/>
+      </w:pPr>
+    </w:lvl>
+    <w:lvl w:ilvl="3" w:tplc="0409000F" w:tentative="1">
+      <w:start w:val="1"/>
+      <w:numFmt w:val="decimal"/>
+      <w:lvlText w:val="%4."/>
+      <w:lvlJc w:val="left"/>
+      <w:pPr>
+        <w:ind w:left="2880" w:hanging="360"/>
+      </w:pPr>
+    </w:lvl>
+    <w:lvl w:ilvl="4" w:tplc="04090019" w:tentative="1">
+      <w:start w:val="1"/>
+      <w:numFmt w:val="lowerLetter"/>
+      <w:lvlText w:val="%5."/>
+      <w:lvlJc w:val="left"/>
+      <w:pPr>
+        <w:ind w:left="3600" w:hanging="360"/>
+      </w:pPr>
+    </w:lvl>
+    <w:lvl w:ilvl="5" w:tplc="0409001B" w:tentative="1">
+      <w:start w:val="1"/>
+      <w:numFmt w:val="lowerRoman"/>
+      <w:lvlText w:val="%6."/>
+      <w:lvlJc w:val="right"/>
+      <w:pPr>
+        <w:ind w:left="4320" w:hanging="180"/>
+      </w:pPr>
+    </w:lvl>
+    <w:lvl w:ilvl="6" w:tplc="0409000F" w:tentative="1">
+      <w:start w:val="1"/>
+      <w:numFmt w:val="decimal"/>
+      <w:lvlText w:val="%7."/>
+      <w:lvlJc w:val="left"/>
+      <w:pPr>
+        <w:ind w:left="5040" w:hanging="360"/>
+      </w:pPr>
+    </w:lvl>
+    <w:lvl w:ilvl="7" w:tplc="04090019" w:tentative="1">
+      <w:start w:val="1"/>
+      <w:numFmt w:val="lowerLetter"/>
+      <w:lvlText w:val="%8."/>
+      <w:lvlJc w:val="left"/>
+      <w:pPr>
+        <w:ind w:left="5760" w:hanging="360"/>
+      </w:pPr>
+    </w:lvl>
+    <w:lvl w:ilvl="8" w:tplc="0409001B" w:tentative="1">
+      <w:start w:val="1"/>
+      <w:numFmt w:val="lowerRoman"/>
+      <w:lvlText w:val="%9."/>
+      <w:lvlJc w:val="right"/>
+      <w:pPr>
+        <w:ind w:left="6480" w:hanging="180"/>
+      </w:pPr>
+    </w:lvl>
+  </w:abstractNum>
+  <w:abstractNum w:abstractNumId="1" w15:restartNumberingAfterBreak="0">
     <w:nsid w:val="7BCE53F1"/>
     <w:multiLevelType w:val="hybridMultilevel"/>
     <w:tmpl w:val="1CCAE7BA"/>
@@ -241,6 +752,9 @@
     </w:lvl>
   </w:abstractNum>
   <w:num w:numId="1">
+    <w:abstractNumId w:val="1"/>
+  </w:num>
+  <w:num w:numId="2">
     <w:abstractNumId w:val="0"/>
   </w:num>
 </w:numbering>
@@ -645,6 +1159,27 @@
     <w:name w:val="Normal"/>
     <w:qFormat/>
   </w:style>
+  <w:style w:type="paragraph" w:styleId="Heading1">
+    <w:name w:val="heading 1"/>
+    <w:basedOn w:val="Normal"/>
+    <w:next w:val="Normal"/>
+    <w:link w:val="Heading1Char"/>
+    <w:uiPriority w:val="9"/>
+    <w:qFormat/>
+    <w:rsid w:val="00F85E0F"/>
+    <w:pPr>
+      <w:keepNext/>
+      <w:keepLines/>
+      <w:spacing w:before="240" w:after="0"/>
+      <w:outlineLvl w:val="0"/>
+    </w:pPr>
+    <w:rPr>
+      <w:rFonts w:asciiTheme="majorHAnsi" w:eastAsiaTheme="majorEastAsia" w:hAnsiTheme="majorHAnsi" w:cstheme="majorBidi"/>
+      <w:color w:val="2F5496" w:themeColor="accent1" w:themeShade="BF"/>
+      <w:sz w:val="32"/>
+      <w:szCs w:val="32"/>
+    </w:rPr>
+  </w:style>
   <w:style w:type="character" w:default="1" w:styleId="DefaultParagraphFont">
     <w:name w:val="Default Paragraph Font"/>
     <w:uiPriority w:val="1"/>
@@ -682,6 +1217,42 @@
       <w:ind w:left="720"/>
       <w:contextualSpacing/>
     </w:pPr>
+  </w:style>
+  <w:style w:type="character" w:styleId="Hyperlink">
+    <w:name w:val="Hyperlink"/>
+    <w:basedOn w:val="DefaultParagraphFont"/>
+    <w:uiPriority w:val="99"/>
+    <w:unhideWhenUsed/>
+    <w:rsid w:val="000B399B"/>
+    <w:rPr>
+      <w:color w:val="0563C1" w:themeColor="hyperlink"/>
+      <w:u w:val="single"/>
+    </w:rPr>
+  </w:style>
+  <w:style w:type="character" w:styleId="UnresolvedMention">
+    <w:name w:val="Unresolved Mention"/>
+    <w:basedOn w:val="DefaultParagraphFont"/>
+    <w:uiPriority w:val="99"/>
+    <w:semiHidden/>
+    <w:unhideWhenUsed/>
+    <w:rsid w:val="000B399B"/>
+    <w:rPr>
+      <w:color w:val="605E5C"/>
+      <w:shd w:val="clear" w:color="auto" w:fill="E1DFDD"/>
+    </w:rPr>
+  </w:style>
+  <w:style w:type="character" w:customStyle="1" w:styleId="Heading1Char">
+    <w:name w:val="Heading 1 Char"/>
+    <w:basedOn w:val="DefaultParagraphFont"/>
+    <w:link w:val="Heading1"/>
+    <w:uiPriority w:val="9"/>
+    <w:rsid w:val="00F85E0F"/>
+    <w:rPr>
+      <w:rFonts w:asciiTheme="majorHAnsi" w:eastAsiaTheme="majorEastAsia" w:hAnsiTheme="majorHAnsi" w:cstheme="majorBidi"/>
+      <w:color w:val="2F5496" w:themeColor="accent1" w:themeShade="BF"/>
+      <w:sz w:val="32"/>
+      <w:szCs w:val="32"/>
+    </w:rPr>
   </w:style>
 </w:styles>
 </file>

</xml_diff>